<commit_message>
Validar Placas - Funcional PicoYPlaca y Limpiar
</commit_message>
<xml_diff>
--- a/placas/EVIDENCIA.docx
+++ b/placas/EVIDENCIA.docx
@@ -3,12 +3,47 @@
 <w:document xmlns:wpc="http://schemas.microsoft.com/office/word/2010/wordprocessingCanvas" xmlns:cx="http://schemas.microsoft.com/office/drawing/2014/chartex" xmlns:cx1="http://schemas.microsoft.com/office/drawing/2015/9/8/chartex" xmlns:cx2="http://schemas.microsoft.com/office/drawing/2015/10/21/chartex" xmlns:cx3="http://schemas.microsoft.com/office/drawing/2016/5/9/chartex" xmlns:cx4="http://schemas.microsoft.com/office/drawing/2016/5/10/chartex" xmlns:cx5="http://schemas.microsoft.com/office/drawing/2016/5/11/chartex" xmlns:cx6="http://schemas.microsoft.com/office/drawing/2016/5/12/chartex" xmlns:cx7="http://schemas.microsoft.com/office/drawing/2016/5/13/chartex" xmlns:cx8="http://schemas.microsoft.com/office/drawing/2016/5/14/chartex" xmlns:mc="http://schemas.openxmlformats.org/markup-compatibility/2006" xmlns:aink="http://schemas.microsoft.com/office/drawing/2016/ink" xmlns:am3d="http://schemas.microsoft.com/office/drawing/2017/model3d" xmlns:o="urn:schemas-microsoft-com:office:office" xmlns:oel="http://schemas.microsoft.com/office/2019/extlst" xmlns:r="http://schemas.openxmlformats.org/officeDocument/2006/relationships" xmlns:m="http://schemas.openxmlformats.org/officeDocument/2006/math" xmlns:v="urn:schemas-microsoft-com:vml" xmlns:wp14="http://schemas.microsoft.com/office/word/2010/wordprocessingDrawing" xmlns:wp="http://schemas.openxmlformats.org/drawingml/2006/wordprocessingDrawing" xmlns:w10="urn:schemas-microsoft-com:office:word" xmlns:w="http://schemas.openxmlformats.org/wordprocessingml/2006/main" xmlns:w14="http://schemas.microsoft.com/office/word/2010/wordml" xmlns:w15="http://schemas.microsoft.com/office/word/2012/wordml" xmlns:w16cex="http://schemas.microsoft.com/office/word/2018/wordml/cex" xmlns:w16cid="http://schemas.microsoft.com/office/word/2016/wordml/cid" xmlns:w16="http://schemas.microsoft.com/office/word/2018/wordml" xmlns:w16sdtdh="http://schemas.microsoft.com/office/word/2020/wordml/sdtdatahash" xmlns:w16se="http://schemas.microsoft.com/office/word/2015/wordml/symex" xmlns:wpg="http://schemas.microsoft.com/office/word/2010/wordprocessingGroup" xmlns:wpi="http://schemas.microsoft.com/office/word/2010/wordprocessingInk" xmlns:wne="http://schemas.microsoft.com/office/word/2006/wordml" xmlns:wps="http://schemas.microsoft.com/office/word/2010/wordprocessingShape" mc:Ignorable="w14 w15 w16se w16cid w16 w16cex w16sdtdh wp14">
   <w:body>
     <w:p>
-      <w:r>
+      <w:pPr>
+        <w:jc w:val="center"/>
+        <w:rPr>
+          <w:rFonts w:ascii="Abhaya Libre ExtraBold" w:hAnsi="Abhaya Libre ExtraBold" w:cs="Abhaya Libre ExtraBold"/>
+          <w:b/>
+          <w:bCs/>
+          <w:sz w:val="32"/>
+          <w:szCs w:val="32"/>
+        </w:rPr>
+      </w:pPr>
+      <w:r>
+        <w:rPr>
+          <w:rFonts w:ascii="Abhaya Libre ExtraBold" w:hAnsi="Abhaya Libre ExtraBold" w:cs="Abhaya Libre ExtraBold"/>
+          <w:b/>
+          <w:bCs/>
+          <w:sz w:val="32"/>
+          <w:szCs w:val="32"/>
+        </w:rPr>
         <w:t>EVIDENCIA</w:t>
       </w:r>
     </w:p>
     <w:p>
-      <w:r>
+      <w:pPr>
+        <w:jc w:val="center"/>
+        <w:rPr>
+          <w:rFonts w:ascii="Abhaya Libre ExtraBold" w:hAnsi="Abhaya Libre ExtraBold" w:cs="Abhaya Libre ExtraBold"/>
+          <w:b/>
+          <w:bCs/>
+          <w:sz w:val="32"/>
+          <w:szCs w:val="32"/>
+        </w:rPr>
+      </w:pPr>
+      <w:r>
+        <w:rPr>
+          <w:rFonts w:ascii="Abhaya Libre ExtraBold" w:hAnsi="Abhaya Libre ExtraBold" w:cs="Abhaya Libre ExtraBold"/>
+          <w:b/>
+          <w:bCs/>
+          <w:noProof/>
+          <w:sz w:val="32"/>
+          <w:szCs w:val="32"/>
+        </w:rPr>
         <w:drawing>
           <wp:inline distT="0" distB="0" distL="0" distR="0" wp14:anchorId="5E10CB36" wp14:editId="51BFEFDB">
             <wp:extent cx="5731510" cy="2526030"/>
@@ -47,7 +82,25 @@
       </w:r>
     </w:p>
     <w:p>
-      <w:r>
+      <w:pPr>
+        <w:jc w:val="center"/>
+        <w:rPr>
+          <w:rFonts w:ascii="Abhaya Libre ExtraBold" w:hAnsi="Abhaya Libre ExtraBold" w:cs="Abhaya Libre ExtraBold"/>
+          <w:b/>
+          <w:bCs/>
+          <w:sz w:val="32"/>
+          <w:szCs w:val="32"/>
+        </w:rPr>
+      </w:pPr>
+      <w:r>
+        <w:rPr>
+          <w:rFonts w:ascii="Abhaya Libre ExtraBold" w:hAnsi="Abhaya Libre ExtraBold" w:cs="Abhaya Libre ExtraBold"/>
+          <w:b/>
+          <w:bCs/>
+          <w:noProof/>
+          <w:sz w:val="32"/>
+          <w:szCs w:val="32"/>
+        </w:rPr>
         <w:drawing>
           <wp:inline distT="0" distB="0" distL="0" distR="0" wp14:anchorId="0966B0AC" wp14:editId="43AD417F">
             <wp:extent cx="5731510" cy="2780665"/>
@@ -86,7 +139,25 @@
       </w:r>
     </w:p>
     <w:p>
-      <w:r>
+      <w:pPr>
+        <w:jc w:val="center"/>
+        <w:rPr>
+          <w:rFonts w:ascii="Abhaya Libre ExtraBold" w:hAnsi="Abhaya Libre ExtraBold" w:cs="Abhaya Libre ExtraBold"/>
+          <w:b/>
+          <w:bCs/>
+          <w:sz w:val="32"/>
+          <w:szCs w:val="32"/>
+        </w:rPr>
+      </w:pPr>
+      <w:r>
+        <w:rPr>
+          <w:rFonts w:ascii="Abhaya Libre ExtraBold" w:hAnsi="Abhaya Libre ExtraBold" w:cs="Abhaya Libre ExtraBold"/>
+          <w:b/>
+          <w:bCs/>
+          <w:noProof/>
+          <w:sz w:val="32"/>
+          <w:szCs w:val="32"/>
+        </w:rPr>
         <w:drawing>
           <wp:inline distT="0" distB="0" distL="0" distR="0" wp14:anchorId="340E81E4" wp14:editId="3988E06C">
             <wp:extent cx="5731510" cy="1989455"/>
@@ -125,7 +196,25 @@
       </w:r>
     </w:p>
     <w:p>
-      <w:r>
+      <w:pPr>
+        <w:jc w:val="center"/>
+        <w:rPr>
+          <w:rFonts w:ascii="Abhaya Libre ExtraBold" w:hAnsi="Abhaya Libre ExtraBold" w:cs="Abhaya Libre ExtraBold"/>
+          <w:b/>
+          <w:bCs/>
+          <w:sz w:val="32"/>
+          <w:szCs w:val="32"/>
+        </w:rPr>
+      </w:pPr>
+      <w:r>
+        <w:rPr>
+          <w:rFonts w:ascii="Abhaya Libre ExtraBold" w:hAnsi="Abhaya Libre ExtraBold" w:cs="Abhaya Libre ExtraBold"/>
+          <w:b/>
+          <w:bCs/>
+          <w:noProof/>
+          <w:sz w:val="32"/>
+          <w:szCs w:val="32"/>
+        </w:rPr>
         <w:lastRenderedPageBreak/>
         <w:drawing>
           <wp:inline distT="0" distB="0" distL="0" distR="0" wp14:anchorId="427F2FE5" wp14:editId="0C2C74F3">
@@ -165,7 +254,25 @@
       </w:r>
     </w:p>
     <w:p>
-      <w:r>
+      <w:pPr>
+        <w:jc w:val="center"/>
+        <w:rPr>
+          <w:rFonts w:ascii="Abhaya Libre ExtraBold" w:hAnsi="Abhaya Libre ExtraBold" w:cs="Abhaya Libre ExtraBold"/>
+          <w:b/>
+          <w:bCs/>
+          <w:sz w:val="32"/>
+          <w:szCs w:val="32"/>
+        </w:rPr>
+      </w:pPr>
+      <w:r>
+        <w:rPr>
+          <w:rFonts w:ascii="Abhaya Libre ExtraBold" w:hAnsi="Abhaya Libre ExtraBold" w:cs="Abhaya Libre ExtraBold"/>
+          <w:b/>
+          <w:bCs/>
+          <w:noProof/>
+          <w:sz w:val="32"/>
+          <w:szCs w:val="32"/>
+        </w:rPr>
         <w:drawing>
           <wp:inline distT="0" distB="0" distL="0" distR="0" wp14:anchorId="3F107D45" wp14:editId="51F39AE2">
             <wp:extent cx="5731510" cy="3557270"/>
@@ -204,12 +311,47 @@
       </w:r>
     </w:p>
     <w:p>
-      <w:r>
+      <w:pPr>
+        <w:jc w:val="center"/>
+        <w:rPr>
+          <w:rFonts w:ascii="Abhaya Libre ExtraBold" w:hAnsi="Abhaya Libre ExtraBold" w:cs="Abhaya Libre ExtraBold"/>
+          <w:b/>
+          <w:bCs/>
+          <w:sz w:val="32"/>
+          <w:szCs w:val="32"/>
+        </w:rPr>
+      </w:pPr>
+      <w:r>
+        <w:rPr>
+          <w:rFonts w:ascii="Abhaya Libre ExtraBold" w:hAnsi="Abhaya Libre ExtraBold" w:cs="Abhaya Libre ExtraBold"/>
+          <w:b/>
+          <w:bCs/>
+          <w:sz w:val="32"/>
+          <w:szCs w:val="32"/>
+        </w:rPr>
         <w:t>VALIDAR PROVINCIA</w:t>
       </w:r>
     </w:p>
     <w:p>
-      <w:r>
+      <w:pPr>
+        <w:jc w:val="center"/>
+        <w:rPr>
+          <w:rFonts w:ascii="Abhaya Libre ExtraBold" w:hAnsi="Abhaya Libre ExtraBold" w:cs="Abhaya Libre ExtraBold"/>
+          <w:b/>
+          <w:bCs/>
+          <w:sz w:val="32"/>
+          <w:szCs w:val="32"/>
+        </w:rPr>
+      </w:pPr>
+      <w:r>
+        <w:rPr>
+          <w:rFonts w:ascii="Abhaya Libre ExtraBold" w:hAnsi="Abhaya Libre ExtraBold" w:cs="Abhaya Libre ExtraBold"/>
+          <w:b/>
+          <w:bCs/>
+          <w:noProof/>
+          <w:sz w:val="32"/>
+          <w:szCs w:val="32"/>
+        </w:rPr>
         <w:lastRenderedPageBreak/>
         <w:drawing>
           <wp:inline distT="0" distB="0" distL="0" distR="0" wp14:anchorId="6F1C3ADD" wp14:editId="0DE4CAF3">
@@ -248,6 +390,14 @@
         </w:drawing>
       </w:r>
       <w:r>
+        <w:rPr>
+          <w:rFonts w:ascii="Abhaya Libre ExtraBold" w:hAnsi="Abhaya Libre ExtraBold" w:cs="Abhaya Libre ExtraBold"/>
+          <w:b/>
+          <w:bCs/>
+          <w:noProof/>
+          <w:sz w:val="32"/>
+          <w:szCs w:val="32"/>
+        </w:rPr>
         <w:drawing>
           <wp:inline distT="0" distB="0" distL="0" distR="0" wp14:anchorId="683B11DD" wp14:editId="33071341">
             <wp:extent cx="5731510" cy="3823970"/>
@@ -285,15 +435,61 @@
         </w:drawing>
       </w:r>
     </w:p>
-    <w:p/>
-    <w:p>
-      <w:r>
+    <w:p>
+      <w:pPr>
+        <w:jc w:val="center"/>
+        <w:rPr>
+          <w:rFonts w:ascii="Abhaya Libre ExtraBold" w:hAnsi="Abhaya Libre ExtraBold" w:cs="Abhaya Libre ExtraBold"/>
+          <w:b/>
+          <w:bCs/>
+          <w:sz w:val="32"/>
+          <w:szCs w:val="32"/>
+        </w:rPr>
+      </w:pPr>
+    </w:p>
+    <w:p>
+      <w:pPr>
+        <w:jc w:val="center"/>
+        <w:rPr>
+          <w:rFonts w:ascii="Abhaya Libre ExtraBold" w:hAnsi="Abhaya Libre ExtraBold" w:cs="Abhaya Libre ExtraBold"/>
+          <w:b/>
+          <w:bCs/>
+          <w:sz w:val="32"/>
+          <w:szCs w:val="32"/>
+        </w:rPr>
+      </w:pPr>
+      <w:r>
+        <w:rPr>
+          <w:rFonts w:ascii="Abhaya Libre ExtraBold" w:hAnsi="Abhaya Libre ExtraBold" w:cs="Abhaya Libre ExtraBold"/>
+          <w:b/>
+          <w:bCs/>
+          <w:sz w:val="32"/>
+          <w:szCs w:val="32"/>
+        </w:rPr>
         <w:lastRenderedPageBreak/>
-        <w:t xml:space="preserve">VALIDAR TIPO DE VEHICULO </w:t>
-      </w:r>
-    </w:p>
-    <w:p>
-      <w:r>
+        <w:t>VALIDAR TIPO DE VEHICULO</w:t>
+      </w:r>
+    </w:p>
+    <w:p>
+      <w:pPr>
+        <w:jc w:val="center"/>
+        <w:rPr>
+          <w:rFonts w:ascii="Abhaya Libre ExtraBold" w:hAnsi="Abhaya Libre ExtraBold" w:cs="Abhaya Libre ExtraBold"/>
+          <w:b/>
+          <w:bCs/>
+          <w:sz w:val="32"/>
+          <w:szCs w:val="32"/>
+        </w:rPr>
+      </w:pPr>
+      <w:r>
+        <w:rPr>
+          <w:rFonts w:ascii="Abhaya Libre ExtraBold" w:hAnsi="Abhaya Libre ExtraBold" w:cs="Abhaya Libre ExtraBold"/>
+          <w:b/>
+          <w:bCs/>
+          <w:noProof/>
+          <w:sz w:val="32"/>
+          <w:szCs w:val="32"/>
+        </w:rPr>
         <w:drawing>
           <wp:inline distT="0" distB="0" distL="0" distR="0" wp14:anchorId="30F77751" wp14:editId="08E2AA5A">
             <wp:extent cx="5731510" cy="3679190"/>
@@ -333,12 +529,25 @@
     </w:p>
     <w:p>
       <w:pPr>
-        <w:rPr>
+        <w:jc w:val="center"/>
+        <w:rPr>
+          <w:rFonts w:ascii="Abhaya Libre ExtraBold" w:hAnsi="Abhaya Libre ExtraBold" w:cs="Abhaya Libre ExtraBold"/>
+          <w:b/>
+          <w:bCs/>
+          <w:sz w:val="32"/>
+          <w:szCs w:val="32"/>
           <w:u w:val="single"/>
         </w:rPr>
       </w:pPr>
       <w:r>
-        <w:lastRenderedPageBreak/>
+        <w:rPr>
+          <w:rFonts w:ascii="Abhaya Libre ExtraBold" w:hAnsi="Abhaya Libre ExtraBold" w:cs="Abhaya Libre ExtraBold"/>
+          <w:b/>
+          <w:bCs/>
+          <w:noProof/>
+          <w:sz w:val="32"/>
+          <w:szCs w:val="32"/>
+        </w:rPr>
         <w:drawing>
           <wp:inline distT="0" distB="0" distL="0" distR="0" wp14:anchorId="179A20EB" wp14:editId="6E93DBD8">
             <wp:extent cx="5731510" cy="3505200"/>
@@ -375,7 +584,29 @@
           </wp:inline>
         </w:drawing>
       </w:r>
-      <w:r>
+    </w:p>
+    <w:p>
+      <w:pPr>
+        <w:jc w:val="center"/>
+        <w:rPr>
+          <w:rFonts w:ascii="Abhaya Libre ExtraBold" w:hAnsi="Abhaya Libre ExtraBold" w:cs="Abhaya Libre ExtraBold"/>
+          <w:b/>
+          <w:bCs/>
+          <w:sz w:val="32"/>
+          <w:szCs w:val="32"/>
+          <w:u w:val="single"/>
+        </w:rPr>
+      </w:pPr>
+      <w:r>
+        <w:rPr>
+          <w:rFonts w:ascii="Abhaya Libre ExtraBold" w:hAnsi="Abhaya Libre ExtraBold" w:cs="Abhaya Libre ExtraBold"/>
+          <w:b/>
+          <w:bCs/>
+          <w:noProof/>
+          <w:sz w:val="32"/>
+          <w:szCs w:val="32"/>
+        </w:rPr>
+        <w:lastRenderedPageBreak/>
         <w:drawing>
           <wp:inline distT="0" distB="0" distL="0" distR="0" wp14:anchorId="34E56217" wp14:editId="2DF43DA3">
             <wp:extent cx="5731510" cy="3917950"/>
@@ -412,8 +643,28 @@
           </wp:inline>
         </w:drawing>
       </w:r>
-      <w:r>
-        <w:lastRenderedPageBreak/>
+    </w:p>
+    <w:p>
+      <w:pPr>
+        <w:jc w:val="center"/>
+        <w:rPr>
+          <w:rFonts w:ascii="Abhaya Libre ExtraBold" w:hAnsi="Abhaya Libre ExtraBold" w:cs="Abhaya Libre ExtraBold"/>
+          <w:b/>
+          <w:bCs/>
+          <w:sz w:val="32"/>
+          <w:szCs w:val="32"/>
+          <w:u w:val="single"/>
+        </w:rPr>
+      </w:pPr>
+      <w:r>
+        <w:rPr>
+          <w:rFonts w:ascii="Abhaya Libre ExtraBold" w:hAnsi="Abhaya Libre ExtraBold" w:cs="Abhaya Libre ExtraBold"/>
+          <w:b/>
+          <w:bCs/>
+          <w:noProof/>
+          <w:sz w:val="32"/>
+          <w:szCs w:val="32"/>
+        </w:rPr>
         <w:drawing>
           <wp:inline distT="0" distB="0" distL="0" distR="0" wp14:anchorId="72FE97B5" wp14:editId="5DAD302F">
             <wp:extent cx="5731510" cy="3749040"/>
@@ -450,7 +701,29 @@
           </wp:inline>
         </w:drawing>
       </w:r>
-      <w:r>
+    </w:p>
+    <w:p>
+      <w:pPr>
+        <w:jc w:val="center"/>
+        <w:rPr>
+          <w:rFonts w:ascii="Abhaya Libre ExtraBold" w:hAnsi="Abhaya Libre ExtraBold" w:cs="Abhaya Libre ExtraBold"/>
+          <w:b/>
+          <w:bCs/>
+          <w:sz w:val="32"/>
+          <w:szCs w:val="32"/>
+          <w:u w:val="single"/>
+        </w:rPr>
+      </w:pPr>
+      <w:r>
+        <w:rPr>
+          <w:rFonts w:ascii="Abhaya Libre ExtraBold" w:hAnsi="Abhaya Libre ExtraBold" w:cs="Abhaya Libre ExtraBold"/>
+          <w:b/>
+          <w:bCs/>
+          <w:noProof/>
+          <w:sz w:val="32"/>
+          <w:szCs w:val="32"/>
+        </w:rPr>
+        <w:lastRenderedPageBreak/>
         <w:drawing>
           <wp:inline distT="0" distB="0" distL="0" distR="0" wp14:anchorId="2C92CD90" wp14:editId="0E42D95B">
             <wp:extent cx="5731510" cy="3543935"/>
@@ -476,6 +749,443 @@
                     <a:xfrm>
                       <a:off x="0" y="0"/>
                       <a:ext cx="5731510" cy="3543935"/>
+                    </a:xfrm>
+                    <a:prstGeom prst="rect">
+                      <a:avLst/>
+                    </a:prstGeom>
+                  </pic:spPr>
+                </pic:pic>
+              </a:graphicData>
+            </a:graphic>
+          </wp:inline>
+        </w:drawing>
+      </w:r>
+    </w:p>
+    <w:p>
+      <w:pPr>
+        <w:jc w:val="center"/>
+        <w:rPr>
+          <w:rFonts w:ascii="Abhaya Libre ExtraBold" w:hAnsi="Abhaya Libre ExtraBold" w:cs="Abhaya Libre ExtraBold"/>
+          <w:b/>
+          <w:bCs/>
+          <w:sz w:val="32"/>
+          <w:szCs w:val="32"/>
+          <w:u w:val="single"/>
+        </w:rPr>
+      </w:pPr>
+      <w:r>
+        <w:rPr>
+          <w:rFonts w:ascii="Abhaya Libre ExtraBold" w:hAnsi="Abhaya Libre ExtraBold" w:cs="Abhaya Libre ExtraBold"/>
+          <w:b/>
+          <w:bCs/>
+          <w:sz w:val="32"/>
+          <w:szCs w:val="32"/>
+          <w:u w:val="single"/>
+        </w:rPr>
+        <w:t>VALIDACION PICO Y PLACA</w:t>
+      </w:r>
+    </w:p>
+    <w:p>
+      <w:pPr>
+        <w:jc w:val="center"/>
+        <w:rPr>
+          <w:rFonts w:ascii="Abhaya Libre ExtraBold" w:hAnsi="Abhaya Libre ExtraBold" w:cs="Abhaya Libre ExtraBold"/>
+          <w:b/>
+          <w:bCs/>
+          <w:sz w:val="32"/>
+          <w:szCs w:val="32"/>
+        </w:rPr>
+      </w:pPr>
+      <w:r>
+        <w:rPr>
+          <w:rFonts w:ascii="Abhaya Libre ExtraBold" w:hAnsi="Abhaya Libre ExtraBold" w:cs="Abhaya Libre ExtraBold"/>
+          <w:b/>
+          <w:bCs/>
+          <w:noProof/>
+          <w:sz w:val="32"/>
+          <w:szCs w:val="32"/>
+          <w:u w:val="single"/>
+        </w:rPr>
+        <w:drawing>
+          <wp:inline distT="0" distB="0" distL="0" distR="0" wp14:anchorId="129D64AE" wp14:editId="02866E63">
+            <wp:extent cx="5731510" cy="4085590"/>
+            <wp:effectExtent l="0" t="0" r="2540" b="0"/>
+            <wp:docPr id="1071195205" name="Imagen 1"/>
+            <wp:cNvGraphicFramePr>
+              <a:graphicFrameLocks xmlns:a="http://schemas.openxmlformats.org/drawingml/2006/main" noChangeAspect="1"/>
+            </wp:cNvGraphicFramePr>
+            <a:graphic xmlns:a="http://schemas.openxmlformats.org/drawingml/2006/main">
+              <a:graphicData uri="http://schemas.openxmlformats.org/drawingml/2006/picture">
+                <pic:pic xmlns:pic="http://schemas.openxmlformats.org/drawingml/2006/picture">
+                  <pic:nvPicPr>
+                    <pic:cNvPr id="1071195205" name=""/>
+                    <pic:cNvPicPr/>
+                  </pic:nvPicPr>
+                  <pic:blipFill>
+                    <a:blip r:embed="rId16"/>
+                    <a:stretch>
+                      <a:fillRect/>
+                    </a:stretch>
+                  </pic:blipFill>
+                  <pic:spPr>
+                    <a:xfrm>
+                      <a:off x="0" y="0"/>
+                      <a:ext cx="5731510" cy="4085590"/>
+                    </a:xfrm>
+                    <a:prstGeom prst="rect">
+                      <a:avLst/>
+                    </a:prstGeom>
+                  </pic:spPr>
+                </pic:pic>
+              </a:graphicData>
+            </a:graphic>
+          </wp:inline>
+        </w:drawing>
+      </w:r>
+    </w:p>
+    <w:p>
+      <w:pPr>
+        <w:jc w:val="center"/>
+        <w:rPr>
+          <w:rFonts w:ascii="Abhaya Libre ExtraBold" w:hAnsi="Abhaya Libre ExtraBold" w:cs="Abhaya Libre ExtraBold"/>
+          <w:b/>
+          <w:bCs/>
+          <w:sz w:val="32"/>
+          <w:szCs w:val="32"/>
+        </w:rPr>
+      </w:pPr>
+      <w:r>
+        <w:rPr>
+          <w:rFonts w:ascii="Abhaya Libre ExtraBold" w:hAnsi="Abhaya Libre ExtraBold" w:cs="Abhaya Libre ExtraBold"/>
+          <w:b/>
+          <w:bCs/>
+          <w:noProof/>
+          <w:sz w:val="32"/>
+          <w:szCs w:val="32"/>
+          <w:u w:val="single"/>
+        </w:rPr>
+        <w:lastRenderedPageBreak/>
+        <w:drawing>
+          <wp:inline distT="0" distB="0" distL="0" distR="0" wp14:anchorId="4687A642" wp14:editId="5F60479F">
+            <wp:extent cx="5731510" cy="4244340"/>
+            <wp:effectExtent l="0" t="0" r="2540" b="3810"/>
+            <wp:docPr id="1196788855" name="Imagen 1"/>
+            <wp:cNvGraphicFramePr>
+              <a:graphicFrameLocks xmlns:a="http://schemas.openxmlformats.org/drawingml/2006/main" noChangeAspect="1"/>
+            </wp:cNvGraphicFramePr>
+            <a:graphic xmlns:a="http://schemas.openxmlformats.org/drawingml/2006/main">
+              <a:graphicData uri="http://schemas.openxmlformats.org/drawingml/2006/picture">
+                <pic:pic xmlns:pic="http://schemas.openxmlformats.org/drawingml/2006/picture">
+                  <pic:nvPicPr>
+                    <pic:cNvPr id="1196788855" name=""/>
+                    <pic:cNvPicPr/>
+                  </pic:nvPicPr>
+                  <pic:blipFill>
+                    <a:blip r:embed="rId17"/>
+                    <a:stretch>
+                      <a:fillRect/>
+                    </a:stretch>
+                  </pic:blipFill>
+                  <pic:spPr>
+                    <a:xfrm>
+                      <a:off x="0" y="0"/>
+                      <a:ext cx="5731510" cy="4244340"/>
+                    </a:xfrm>
+                    <a:prstGeom prst="rect">
+                      <a:avLst/>
+                    </a:prstGeom>
+                  </pic:spPr>
+                </pic:pic>
+              </a:graphicData>
+            </a:graphic>
+          </wp:inline>
+        </w:drawing>
+      </w:r>
+    </w:p>
+    <w:p>
+      <w:pPr>
+        <w:jc w:val="center"/>
+        <w:rPr>
+          <w:rFonts w:ascii="Abhaya Libre ExtraBold" w:hAnsi="Abhaya Libre ExtraBold" w:cs="Abhaya Libre ExtraBold"/>
+          <w:b/>
+          <w:bCs/>
+          <w:sz w:val="32"/>
+          <w:szCs w:val="32"/>
+        </w:rPr>
+      </w:pPr>
+      <w:r>
+        <w:rPr>
+          <w:rFonts w:ascii="Abhaya Libre ExtraBold" w:hAnsi="Abhaya Libre ExtraBold" w:cs="Abhaya Libre ExtraBold"/>
+          <w:b/>
+          <w:bCs/>
+          <w:noProof/>
+          <w:sz w:val="32"/>
+          <w:szCs w:val="32"/>
+        </w:rPr>
+        <w:drawing>
+          <wp:inline distT="0" distB="0" distL="0" distR="0" wp14:anchorId="565B6F11" wp14:editId="6BB2F16F">
+            <wp:extent cx="5731510" cy="4267835"/>
+            <wp:effectExtent l="0" t="0" r="2540" b="0"/>
+            <wp:docPr id="52648362" name="Imagen 1"/>
+            <wp:cNvGraphicFramePr>
+              <a:graphicFrameLocks xmlns:a="http://schemas.openxmlformats.org/drawingml/2006/main" noChangeAspect="1"/>
+            </wp:cNvGraphicFramePr>
+            <a:graphic xmlns:a="http://schemas.openxmlformats.org/drawingml/2006/main">
+              <a:graphicData uri="http://schemas.openxmlformats.org/drawingml/2006/picture">
+                <pic:pic xmlns:pic="http://schemas.openxmlformats.org/drawingml/2006/picture">
+                  <pic:nvPicPr>
+                    <pic:cNvPr id="52648362" name=""/>
+                    <pic:cNvPicPr/>
+                  </pic:nvPicPr>
+                  <pic:blipFill>
+                    <a:blip r:embed="rId18"/>
+                    <a:stretch>
+                      <a:fillRect/>
+                    </a:stretch>
+                  </pic:blipFill>
+                  <pic:spPr>
+                    <a:xfrm>
+                      <a:off x="0" y="0"/>
+                      <a:ext cx="5731510" cy="4267835"/>
+                    </a:xfrm>
+                    <a:prstGeom prst="rect">
+                      <a:avLst/>
+                    </a:prstGeom>
+                  </pic:spPr>
+                </pic:pic>
+              </a:graphicData>
+            </a:graphic>
+          </wp:inline>
+        </w:drawing>
+      </w:r>
+    </w:p>
+    <w:p>
+      <w:pPr>
+        <w:jc w:val="center"/>
+        <w:rPr>
+          <w:rFonts w:ascii="Abhaya Libre ExtraBold" w:hAnsi="Abhaya Libre ExtraBold" w:cs="Abhaya Libre ExtraBold"/>
+          <w:b/>
+          <w:bCs/>
+          <w:sz w:val="32"/>
+          <w:szCs w:val="32"/>
+        </w:rPr>
+      </w:pPr>
+      <w:r>
+        <w:rPr>
+          <w:rFonts w:ascii="Abhaya Libre ExtraBold" w:hAnsi="Abhaya Libre ExtraBold" w:cs="Abhaya Libre ExtraBold"/>
+          <w:b/>
+          <w:bCs/>
+          <w:noProof/>
+          <w:sz w:val="32"/>
+          <w:szCs w:val="32"/>
+        </w:rPr>
+        <w:lastRenderedPageBreak/>
+        <w:drawing>
+          <wp:inline distT="0" distB="0" distL="0" distR="0" wp14:anchorId="34DF70E0" wp14:editId="1E0F1B45">
+            <wp:extent cx="5731510" cy="4288790"/>
+            <wp:effectExtent l="0" t="0" r="2540" b="0"/>
+            <wp:docPr id="728743738" name="Imagen 1"/>
+            <wp:cNvGraphicFramePr>
+              <a:graphicFrameLocks xmlns:a="http://schemas.openxmlformats.org/drawingml/2006/main" noChangeAspect="1"/>
+            </wp:cNvGraphicFramePr>
+            <a:graphic xmlns:a="http://schemas.openxmlformats.org/drawingml/2006/main">
+              <a:graphicData uri="http://schemas.openxmlformats.org/drawingml/2006/picture">
+                <pic:pic xmlns:pic="http://schemas.openxmlformats.org/drawingml/2006/picture">
+                  <pic:nvPicPr>
+                    <pic:cNvPr id="728743738" name=""/>
+                    <pic:cNvPicPr/>
+                  </pic:nvPicPr>
+                  <pic:blipFill>
+                    <a:blip r:embed="rId19"/>
+                    <a:stretch>
+                      <a:fillRect/>
+                    </a:stretch>
+                  </pic:blipFill>
+                  <pic:spPr>
+                    <a:xfrm>
+                      <a:off x="0" y="0"/>
+                      <a:ext cx="5731510" cy="4288790"/>
+                    </a:xfrm>
+                    <a:prstGeom prst="rect">
+                      <a:avLst/>
+                    </a:prstGeom>
+                  </pic:spPr>
+                </pic:pic>
+              </a:graphicData>
+            </a:graphic>
+          </wp:inline>
+        </w:drawing>
+      </w:r>
+    </w:p>
+    <w:p>
+      <w:pPr>
+        <w:jc w:val="center"/>
+        <w:rPr>
+          <w:rFonts w:ascii="Abhaya Libre ExtraBold" w:hAnsi="Abhaya Libre ExtraBold" w:cs="Abhaya Libre ExtraBold"/>
+          <w:b/>
+          <w:bCs/>
+          <w:sz w:val="32"/>
+          <w:szCs w:val="32"/>
+        </w:rPr>
+      </w:pPr>
+      <w:r>
+        <w:rPr>
+          <w:rFonts w:ascii="Abhaya Libre ExtraBold" w:hAnsi="Abhaya Libre ExtraBold" w:cs="Abhaya Libre ExtraBold"/>
+          <w:b/>
+          <w:bCs/>
+          <w:noProof/>
+          <w:sz w:val="32"/>
+          <w:szCs w:val="32"/>
+        </w:rPr>
+        <w:drawing>
+          <wp:inline distT="0" distB="0" distL="0" distR="0" wp14:anchorId="2C31CBA4" wp14:editId="7332ADB0">
+            <wp:extent cx="5731510" cy="4164330"/>
+            <wp:effectExtent l="0" t="0" r="2540" b="7620"/>
+            <wp:docPr id="317111990" name="Imagen 1"/>
+            <wp:cNvGraphicFramePr>
+              <a:graphicFrameLocks xmlns:a="http://schemas.openxmlformats.org/drawingml/2006/main" noChangeAspect="1"/>
+            </wp:cNvGraphicFramePr>
+            <a:graphic xmlns:a="http://schemas.openxmlformats.org/drawingml/2006/main">
+              <a:graphicData uri="http://schemas.openxmlformats.org/drawingml/2006/picture">
+                <pic:pic xmlns:pic="http://schemas.openxmlformats.org/drawingml/2006/picture">
+                  <pic:nvPicPr>
+                    <pic:cNvPr id="317111990" name=""/>
+                    <pic:cNvPicPr/>
+                  </pic:nvPicPr>
+                  <pic:blipFill>
+                    <a:blip r:embed="rId20"/>
+                    <a:stretch>
+                      <a:fillRect/>
+                    </a:stretch>
+                  </pic:blipFill>
+                  <pic:spPr>
+                    <a:xfrm>
+                      <a:off x="0" y="0"/>
+                      <a:ext cx="5731510" cy="4164330"/>
+                    </a:xfrm>
+                    <a:prstGeom prst="rect">
+                      <a:avLst/>
+                    </a:prstGeom>
+                  </pic:spPr>
+                </pic:pic>
+              </a:graphicData>
+            </a:graphic>
+          </wp:inline>
+        </w:drawing>
+      </w:r>
+    </w:p>
+    <w:p>
+      <w:pPr>
+        <w:jc w:val="center"/>
+        <w:rPr>
+          <w:rFonts w:ascii="Abhaya Libre ExtraBold" w:hAnsi="Abhaya Libre ExtraBold" w:cs="Abhaya Libre ExtraBold"/>
+          <w:b/>
+          <w:bCs/>
+          <w:sz w:val="32"/>
+          <w:szCs w:val="32"/>
+          <w:u w:val="single"/>
+        </w:rPr>
+      </w:pPr>
+      <w:r>
+        <w:rPr>
+          <w:rFonts w:ascii="Abhaya Libre ExtraBold" w:hAnsi="Abhaya Libre ExtraBold" w:cs="Abhaya Libre ExtraBold"/>
+          <w:b/>
+          <w:bCs/>
+          <w:sz w:val="32"/>
+          <w:szCs w:val="32"/>
+        </w:rPr>
+        <w:lastRenderedPageBreak/>
+        <w:t>LIMPIAR</w:t>
+      </w:r>
+    </w:p>
+    <w:p>
+      <w:pPr>
+        <w:jc w:val="center"/>
+        <w:rPr>
+          <w:rFonts w:ascii="Abhaya Libre ExtraBold" w:hAnsi="Abhaya Libre ExtraBold" w:cs="Abhaya Libre ExtraBold"/>
+          <w:b/>
+          <w:bCs/>
+          <w:sz w:val="32"/>
+          <w:szCs w:val="32"/>
+        </w:rPr>
+      </w:pPr>
+      <w:r>
+        <w:rPr>
+          <w:rFonts w:ascii="Abhaya Libre ExtraBold" w:hAnsi="Abhaya Libre ExtraBold" w:cs="Abhaya Libre ExtraBold"/>
+          <w:b/>
+          <w:bCs/>
+          <w:sz w:val="32"/>
+          <w:szCs w:val="32"/>
+        </w:rPr>
+        <w:drawing>
+          <wp:inline distT="0" distB="0" distL="0" distR="0" wp14:anchorId="57FF4E5F" wp14:editId="52A21D8F">
+            <wp:extent cx="5731510" cy="3582035"/>
+            <wp:effectExtent l="0" t="0" r="2540" b="0"/>
+            <wp:docPr id="1595387223" name="Imagen 1"/>
+            <wp:cNvGraphicFramePr>
+              <a:graphicFrameLocks xmlns:a="http://schemas.openxmlformats.org/drawingml/2006/main" noChangeAspect="1"/>
+            </wp:cNvGraphicFramePr>
+            <a:graphic xmlns:a="http://schemas.openxmlformats.org/drawingml/2006/main">
+              <a:graphicData uri="http://schemas.openxmlformats.org/drawingml/2006/picture">
+                <pic:pic xmlns:pic="http://schemas.openxmlformats.org/drawingml/2006/picture">
+                  <pic:nvPicPr>
+                    <pic:cNvPr id="1595387223" name=""/>
+                    <pic:cNvPicPr/>
+                  </pic:nvPicPr>
+                  <pic:blipFill>
+                    <a:blip r:embed="rId21"/>
+                    <a:stretch>
+                      <a:fillRect/>
+                    </a:stretch>
+                  </pic:blipFill>
+                  <pic:spPr>
+                    <a:xfrm>
+                      <a:off x="0" y="0"/>
+                      <a:ext cx="5731510" cy="3582035"/>
+                    </a:xfrm>
+                    <a:prstGeom prst="rect">
+                      <a:avLst/>
+                    </a:prstGeom>
+                  </pic:spPr>
+                </pic:pic>
+              </a:graphicData>
+            </a:graphic>
+          </wp:inline>
+        </w:drawing>
+      </w:r>
+      <w:r>
+        <w:rPr>
+          <w:rFonts w:ascii="Abhaya Libre ExtraBold" w:hAnsi="Abhaya Libre ExtraBold" w:cs="Abhaya Libre ExtraBold"/>
+          <w:b/>
+          <w:bCs/>
+          <w:sz w:val="32"/>
+          <w:szCs w:val="32"/>
+        </w:rPr>
+        <w:drawing>
+          <wp:inline distT="0" distB="0" distL="0" distR="0" wp14:anchorId="06A1428B" wp14:editId="4DBF74F2">
+            <wp:extent cx="5731510" cy="3375025"/>
+            <wp:effectExtent l="0" t="0" r="2540" b="0"/>
+            <wp:docPr id="1909312520" name="Imagen 1"/>
+            <wp:cNvGraphicFramePr>
+              <a:graphicFrameLocks xmlns:a="http://schemas.openxmlformats.org/drawingml/2006/main" noChangeAspect="1"/>
+            </wp:cNvGraphicFramePr>
+            <a:graphic xmlns:a="http://schemas.openxmlformats.org/drawingml/2006/main">
+              <a:graphicData uri="http://schemas.openxmlformats.org/drawingml/2006/picture">
+                <pic:pic xmlns:pic="http://schemas.openxmlformats.org/drawingml/2006/picture">
+                  <pic:nvPicPr>
+                    <pic:cNvPr id="1909312520" name=""/>
+                    <pic:cNvPicPr/>
+                  </pic:nvPicPr>
+                  <pic:blipFill>
+                    <a:blip r:embed="rId22"/>
+                    <a:stretch>
+                      <a:fillRect/>
+                    </a:stretch>
+                  </pic:blipFill>
+                  <pic:spPr>
+                    <a:xfrm>
+                      <a:off x="0" y="0"/>
+                      <a:ext cx="5731510" cy="3375025"/>
                     </a:xfrm>
                     <a:prstGeom prst="rect">
                       <a:avLst/>

</xml_diff>